<commit_message>
Update Sequence and architectural
</commit_message>
<xml_diff>
--- a/Other/Tmp/Report 4 - Software Design Description.docx
+++ b/Other/Tmp/Report 4 - Software Design Description.docx
@@ -6825,18 +6825,26 @@
     </w:p>
     <w:p>
       <w:pPr>
-        <w:keepNext/>
+        <w:pStyle w:val="Caption"/>
         <w:jc w:val="center"/>
-      </w:pPr>
+        <w:rPr>
+          <w:rFonts w:asciiTheme="majorHAnsi" w:hAnsiTheme="majorHAnsi"/>
+          <w:color w:val="000000" w:themeColor="text1"/>
+          <w:sz w:val="24"/>
+          <w:szCs w:val="24"/>
+        </w:rPr>
+      </w:pPr>
+      <w:bookmarkStart w:id="8" w:name="_Toc369941449"/>
+      <w:bookmarkStart w:id="9" w:name="_GoBack"/>
       <w:r>
         <w:rPr>
           <w:noProof/>
         </w:rPr>
         <w:drawing>
           <wp:inline distT="0" distB="0" distL="0" distR="0">
-            <wp:extent cx="3332480" cy="2251075"/>
+            <wp:extent cx="3838575" cy="2928796"/>
             <wp:effectExtent l="0" t="0" r="0" b="0"/>
-            <wp:docPr id="2" name="Picture 2" descr="Tutorial:Review of Web Tier Application Architecture for Java Architect Exam-c5-conceptualmvc.jpg"/>
+            <wp:docPr id="1" name="Picture 1" descr="3 tier architecture"/>
             <wp:cNvGraphicFramePr>
               <a:graphicFrameLocks xmlns:a="http://schemas.openxmlformats.org/drawingml/2006/main" noChangeAspect="1"/>
             </wp:cNvGraphicFramePr>
@@ -6844,7 +6852,7 @@
               <a:graphicData uri="http://schemas.openxmlformats.org/drawingml/2006/picture">
                 <pic:pic xmlns:pic="http://schemas.openxmlformats.org/drawingml/2006/picture">
                   <pic:nvPicPr>
-                    <pic:cNvPr id="0" name="Picture 1" descr="Tutorial:Review of Web Tier Application Architecture for Java Architect Exam-c5-conceptualmvc.jpg"/>
+                    <pic:cNvPr id="0" name="Picture 1" descr="3 tier architecture"/>
                     <pic:cNvPicPr>
                       <a:picLocks noChangeAspect="1" noChangeArrowheads="1"/>
                     </pic:cNvPicPr>
@@ -6865,7 +6873,7 @@
                   <pic:spPr bwMode="auto">
                     <a:xfrm>
                       <a:off x="0" y="0"/>
-                      <a:ext cx="3332480" cy="2251075"/>
+                      <a:ext cx="3860405" cy="2945452"/>
                     </a:xfrm>
                     <a:prstGeom prst="rect">
                       <a:avLst/>
@@ -6881,6 +6889,16 @@
           </wp:inline>
         </w:drawing>
       </w:r>
+      <w:bookmarkEnd w:id="9"/>
+      <w:r>
+        <w:rPr>
+          <w:rFonts w:asciiTheme="majorHAnsi" w:hAnsiTheme="majorHAnsi"/>
+          <w:color w:val="000000" w:themeColor="text1"/>
+          <w:sz w:val="24"/>
+          <w:szCs w:val="24"/>
+        </w:rPr>
+        <w:t xml:space="preserve"> </w:t>
+      </w:r>
     </w:p>
     <w:p>
       <w:pPr>
@@ -6893,7 +6911,6 @@
           <w:szCs w:val="24"/>
         </w:rPr>
       </w:pPr>
-      <w:bookmarkStart w:id="8" w:name="_Toc369941449"/>
       <w:r>
         <w:rPr>
           <w:rFonts w:asciiTheme="majorHAnsi" w:hAnsiTheme="majorHAnsi"/>
@@ -6956,12 +6973,41 @@
           <w:sz w:val="24"/>
           <w:szCs w:val="24"/>
         </w:rPr>
-        <w:t>: MVC Architecture</w:t>
+        <w:t xml:space="preserve">: </w:t>
+      </w:r>
+      <w:r>
+        <w:rPr>
+          <w:rFonts w:asciiTheme="majorHAnsi" w:hAnsiTheme="majorHAnsi"/>
+          <w:color w:val="000000" w:themeColor="text1"/>
+          <w:sz w:val="24"/>
+          <w:szCs w:val="24"/>
+        </w:rPr>
+        <w:t>N</w:t>
+      </w:r>
+      <w:r>
+        <w:rPr>
+          <w:rFonts w:asciiTheme="majorHAnsi" w:hAnsiTheme="majorHAnsi"/>
+          <w:color w:val="000000" w:themeColor="text1"/>
+          <w:sz w:val="24"/>
+          <w:szCs w:val="24"/>
+        </w:rPr>
+        <w:t>-tier</w:t>
+      </w:r>
+      <w:r>
+        <w:rPr>
+          <w:rFonts w:asciiTheme="majorHAnsi" w:hAnsiTheme="majorHAnsi"/>
+          <w:color w:val="000000" w:themeColor="text1"/>
+          <w:sz w:val="24"/>
+          <w:szCs w:val="24"/>
+        </w:rPr>
+        <w:t xml:space="preserve"> Architecture</w:t>
       </w:r>
       <w:bookmarkEnd w:id="8"/>
     </w:p>
     <w:p>
       <w:pPr>
+        <w:pStyle w:val="ListParagraph"/>
+        <w:keepNext/>
         <w:jc w:val="center"/>
         <w:rPr>
           <w:rFonts w:asciiTheme="majorHAnsi" w:hAnsiTheme="majorHAnsi"/>
@@ -6980,19 +7026,15 @@
             <w:sz w:val="24"/>
             <w:szCs w:val="24"/>
           </w:rPr>
-          <w:t>http://www.java-forums.org/ocmjea/57933-tutorial-review-web-tier-application-architecture-java-architect-exam.html</w:t>
+          <w:t>http://www.cardisoft.gr/frontend/article.php?aid=87&amp;cid=96</w:t>
         </w:r>
       </w:hyperlink>
     </w:p>
     <w:p>
       <w:pPr>
         <w:pStyle w:val="ListParagraph"/>
-        <w:numPr>
-          <w:ilvl w:val="0"/>
-          <w:numId w:val="87"/>
-        </w:numPr>
-        <w:ind w:left="142" w:firstLine="425"/>
-        <w:jc w:val="both"/>
+        <w:keepNext/>
+        <w:jc w:val="center"/>
         <w:rPr>
           <w:rFonts w:asciiTheme="majorHAnsi" w:hAnsiTheme="majorHAnsi"/>
           <w:bCs/>
@@ -7001,43 +7043,17 @@
           <w:szCs w:val="24"/>
         </w:rPr>
       </w:pPr>
-      <w:bookmarkStart w:id="9" w:name="_GoBack"/>
-      <w:bookmarkEnd w:id="9"/>
-      <w:r>
-        <w:rPr>
-          <w:rFonts w:asciiTheme="majorHAnsi" w:hAnsiTheme="majorHAnsi"/>
-          <w:b/>
-          <w:bCs/>
-          <w:color w:val="000000" w:themeColor="text1"/>
-          <w:sz w:val="24"/>
-          <w:szCs w:val="24"/>
-        </w:rPr>
-        <w:t>Model</w:t>
-      </w:r>
-      <w:r>
-        <w:rPr>
-          <w:rFonts w:asciiTheme="majorHAnsi" w:hAnsiTheme="majorHAnsi"/>
-          <w:bCs/>
-          <w:color w:val="000000" w:themeColor="text1"/>
-          <w:sz w:val="24"/>
-          <w:szCs w:val="24"/>
-        </w:rPr>
-        <w:t xml:space="preserve"> - The model represents data and the rules that govern access to and updates of this data. In enterprise software, a model often serves as a software approximation of a real-world process.</w:t>
-      </w:r>
     </w:p>
     <w:p>
       <w:pPr>
         <w:pStyle w:val="ListParagraph"/>
         <w:numPr>
           <w:ilvl w:val="0"/>
-          <w:numId w:val="87"/>
+          <w:numId w:val="66"/>
         </w:numPr>
-        <w:ind w:left="142" w:firstLine="425"/>
         <w:jc w:val="both"/>
         <w:rPr>
           <w:rFonts w:asciiTheme="majorHAnsi" w:hAnsiTheme="majorHAnsi"/>
-          <w:bCs/>
-          <w:color w:val="000000" w:themeColor="text1"/>
           <w:sz w:val="24"/>
           <w:szCs w:val="24"/>
         </w:rPr>
@@ -7046,22 +7062,18 @@
         <w:rPr>
           <w:rFonts w:asciiTheme="majorHAnsi" w:hAnsiTheme="majorHAnsi"/>
           <w:b/>
-          <w:bCs/>
-          <w:color w:val="000000" w:themeColor="text1"/>
-          <w:sz w:val="24"/>
-          <w:szCs w:val="24"/>
-        </w:rPr>
-        <w:t>View</w:t>
-      </w:r>
-      <w:r>
-        <w:rPr>
-          <w:rFonts w:asciiTheme="majorHAnsi" w:hAnsiTheme="majorHAnsi"/>
-          <w:bCs/>
-          <w:color w:val="000000" w:themeColor="text1"/>
-          <w:sz w:val="24"/>
-          <w:szCs w:val="24"/>
-        </w:rPr>
-        <w:t xml:space="preserve"> - The view renders the contents of a model. It specifies exactly how the model data should be presented. If the model data changes, the view must update its presentation as needed. This can be achieved by using a push model, in which the view registers itself with the model for change notifications, or a pull model, in which the view is responsible for calling the model when it needs to retrieve the most current data.</w:t>
+          <w:sz w:val="24"/>
+          <w:szCs w:val="24"/>
+        </w:rPr>
+        <w:t>Client Tier</w:t>
+      </w:r>
+      <w:r>
+        <w:rPr>
+          <w:rFonts w:asciiTheme="majorHAnsi" w:hAnsiTheme="majorHAnsi"/>
+          <w:sz w:val="24"/>
+          <w:szCs w:val="24"/>
+        </w:rPr>
+        <w:t>: The client tier interacts with the users for the solution. Since the application conforms to a three layered services application it hosts the presentation layer components.</w:t>
       </w:r>
     </w:p>
     <w:p>
@@ -7069,14 +7081,11 @@
         <w:pStyle w:val="ListParagraph"/>
         <w:numPr>
           <w:ilvl w:val="0"/>
-          <w:numId w:val="87"/>
+          <w:numId w:val="66"/>
         </w:numPr>
-        <w:ind w:left="142" w:firstLine="425"/>
         <w:jc w:val="both"/>
         <w:rPr>
           <w:rFonts w:asciiTheme="majorHAnsi" w:hAnsiTheme="majorHAnsi"/>
-          <w:bCs/>
-          <w:color w:val="000000" w:themeColor="text1"/>
           <w:sz w:val="24"/>
           <w:szCs w:val="24"/>
         </w:rPr>
@@ -7085,61 +7094,68 @@
         <w:rPr>
           <w:rFonts w:asciiTheme="majorHAnsi" w:hAnsiTheme="majorHAnsi"/>
           <w:b/>
-          <w:bCs/>
-          <w:color w:val="000000" w:themeColor="text1"/>
-          <w:sz w:val="24"/>
-          <w:szCs w:val="24"/>
-        </w:rPr>
-        <w:t>Controller</w:t>
-      </w:r>
-      <w:r>
-        <w:rPr>
-          <w:rFonts w:asciiTheme="majorHAnsi" w:hAnsiTheme="majorHAnsi"/>
-          <w:bCs/>
-          <w:color w:val="000000" w:themeColor="text1"/>
-          <w:sz w:val="24"/>
-          <w:szCs w:val="24"/>
-        </w:rPr>
-        <w:t xml:space="preserve"> - The controller translates the user's interactions with the view into actions that the model will perform. In a stand-alone GUI client, user interactions could be button clicks or menu selections, whereas in an enterprise web application, they appear as GET and POST HTTP requests. Depending on the context, a controller may also select a new view -- for example, a web page of results -- to present back to the user.</w:t>
+          <w:sz w:val="24"/>
+          <w:szCs w:val="24"/>
+        </w:rPr>
+        <w:t>Application Tier</w:t>
+      </w:r>
+      <w:r>
+        <w:rPr>
+          <w:rFonts w:asciiTheme="majorHAnsi" w:hAnsiTheme="majorHAnsi"/>
+          <w:sz w:val="24"/>
+          <w:szCs w:val="24"/>
+        </w:rPr>
+        <w:t>: The servers used in the application tier are responsible for host</w:t>
+      </w:r>
+      <w:r>
+        <w:rPr>
+          <w:rFonts w:asciiTheme="majorHAnsi" w:hAnsiTheme="majorHAnsi"/>
+          <w:sz w:val="24"/>
+          <w:szCs w:val="24"/>
+        </w:rPr>
+        <w:softHyphen/>
+        <w:t>ing all the application's business components and, in the case of Web applications, the Web servers as well.</w:t>
       </w:r>
     </w:p>
     <w:p>
       <w:pPr>
-        <w:ind w:left="142"/>
+        <w:pStyle w:val="ListParagraph"/>
+        <w:numPr>
+          <w:ilvl w:val="0"/>
+          <w:numId w:val="66"/>
+        </w:numPr>
         <w:jc w:val="both"/>
         <w:rPr>
           <w:rFonts w:asciiTheme="majorHAnsi" w:hAnsiTheme="majorHAnsi"/>
-          <w:bCs/>
-          <w:color w:val="000000" w:themeColor="text1"/>
-          <w:sz w:val="24"/>
-          <w:szCs w:val="24"/>
-        </w:rPr>
-      </w:pPr>
-      <w:hyperlink r:id="rId15" w:history="1">
-        <w:r>
-          <w:rPr>
-            <w:rStyle w:val="Hyperlink"/>
-            <w:rFonts w:asciiTheme="majorHAnsi" w:hAnsiTheme="majorHAnsi"/>
-            <w:bCs/>
-            <w:sz w:val="24"/>
-            <w:szCs w:val="24"/>
-          </w:rPr>
-          <w:t>http://www.oracle.com/technetwork/articles/javase/index-142890.html</w:t>
-        </w:r>
-      </w:hyperlink>
-    </w:p>
-    <w:p>
-      <w:pPr>
-        <w:ind w:left="142"/>
-        <w:jc w:val="both"/>
-        <w:rPr>
-          <w:rFonts w:asciiTheme="majorHAnsi" w:hAnsiTheme="majorHAnsi"/>
-          <w:bCs/>
-          <w:color w:val="000000" w:themeColor="text1"/>
-          <w:sz w:val="24"/>
-          <w:szCs w:val="24"/>
-        </w:rPr>
-      </w:pPr>
+          <w:sz w:val="24"/>
+          <w:szCs w:val="24"/>
+        </w:rPr>
+      </w:pPr>
+      <w:r>
+        <w:rPr>
+          <w:rFonts w:asciiTheme="majorHAnsi" w:hAnsiTheme="majorHAnsi"/>
+          <w:b/>
+          <w:sz w:val="24"/>
+          <w:szCs w:val="24"/>
+        </w:rPr>
+        <w:t>Data Tier</w:t>
+      </w:r>
+      <w:r>
+        <w:rPr>
+          <w:rFonts w:asciiTheme="majorHAnsi" w:hAnsiTheme="majorHAnsi"/>
+          <w:sz w:val="24"/>
+          <w:szCs w:val="24"/>
+        </w:rPr>
+        <w:t>: The servers in the data tier host the databases that the application requires; it is within this tier that the data layer is hosted</w:t>
+      </w:r>
+      <w:r>
+        <w:rPr>
+          <w:rFonts w:asciiTheme="majorHAnsi" w:hAnsiTheme="majorHAnsi"/>
+          <w:sz w:val="24"/>
+          <w:szCs w:val="24"/>
+        </w:rPr>
+        <w:t>.</w:t>
+      </w:r>
     </w:p>
     <w:p/>
     <w:p/>
@@ -7147,7 +7163,7 @@
     <w:p>
       <w:pPr>
         <w:sectPr>
-          <w:footerReference w:type="default" r:id="rId16"/>
+          <w:footerReference w:type="default" r:id="rId15"/>
           <w:pgSz w:w="11907" w:h="16839" w:code="9"/>
           <w:pgMar w:top="1418" w:right="1134" w:bottom="1418" w:left="1985" w:header="720" w:footer="720" w:gutter="0"/>
           <w:cols w:space="720"/>
@@ -7194,7 +7210,7 @@
                     </pic:cNvPicPr>
                   </pic:nvPicPr>
                   <pic:blipFill>
-                    <a:blip r:embed="rId17">
+                    <a:blip r:embed="rId16">
                       <a:extLst>
                         <a:ext uri="{28A0092B-C50C-407E-A947-70E740481C1C}">
                           <a14:useLocalDpi xmlns:a14="http://schemas.microsoft.com/office/drawing/2010/main" val="0"/>
@@ -7358,7 +7374,7 @@
                     </pic:cNvPicPr>
                   </pic:nvPicPr>
                   <pic:blipFill>
-                    <a:blip r:embed="rId18" cstate="screen">
+                    <a:blip r:embed="rId17" cstate="screen">
                       <a:extLst>
                         <a:ext uri="{28A0092B-C50C-407E-A947-70E740481C1C}">
                           <a14:useLocalDpi xmlns:a14="http://schemas.microsoft.com/office/drawing/2010/main" val="0"/>
@@ -21980,7 +21996,7 @@
                     </pic:cNvPicPr>
                   </pic:nvPicPr>
                   <pic:blipFill>
-                    <a:blip r:embed="rId19" cstate="screen">
+                    <a:blip r:embed="rId18" cstate="screen">
                       <a:extLst>
                         <a:ext uri="{28A0092B-C50C-407E-A947-70E740481C1C}">
                           <a14:useLocalDpi xmlns:a14="http://schemas.microsoft.com/office/drawing/2010/main" val="0"/>
@@ -22126,7 +22142,7 @@
                     </pic:cNvPicPr>
                   </pic:nvPicPr>
                   <pic:blipFill>
-                    <a:blip r:embed="rId20" cstate="screen">
+                    <a:blip r:embed="rId19" cstate="screen">
                       <a:extLst>
                         <a:ext uri="{28A0092B-C50C-407E-A947-70E740481C1C}">
                           <a14:useLocalDpi xmlns:a14="http://schemas.microsoft.com/office/drawing/2010/main" val="0"/>
@@ -22294,7 +22310,7 @@
                     </pic:cNvPicPr>
                   </pic:nvPicPr>
                   <pic:blipFill>
-                    <a:blip r:embed="rId21" cstate="screen">
+                    <a:blip r:embed="rId20" cstate="screen">
                       <a:extLst>
                         <a:ext uri="{28A0092B-C50C-407E-A947-70E740481C1C}">
                           <a14:useLocalDpi xmlns:a14="http://schemas.microsoft.com/office/drawing/2010/main" val="0"/>
@@ -22434,7 +22450,7 @@
                     </pic:cNvPicPr>
                   </pic:nvPicPr>
                   <pic:blipFill>
-                    <a:blip r:embed="rId22" cstate="screen">
+                    <a:blip r:embed="rId21" cstate="screen">
                       <a:extLst>
                         <a:ext uri="{28A0092B-C50C-407E-A947-70E740481C1C}">
                           <a14:useLocalDpi xmlns:a14="http://schemas.microsoft.com/office/drawing/2010/main" val="0"/>
@@ -22586,7 +22602,7 @@
                     </pic:cNvPicPr>
                   </pic:nvPicPr>
                   <pic:blipFill>
-                    <a:blip r:embed="rId23">
+                    <a:blip r:embed="rId22">
                       <a:extLst>
                         <a:ext uri="{28A0092B-C50C-407E-A947-70E740481C1C}">
                           <a14:useLocalDpi xmlns:a14="http://schemas.microsoft.com/office/drawing/2010/main" val="0"/>
@@ -22731,7 +22747,7 @@
                     </pic:cNvPicPr>
                   </pic:nvPicPr>
                   <pic:blipFill>
-                    <a:blip r:embed="rId24">
+                    <a:blip r:embed="rId23">
                       <a:extLst>
                         <a:ext uri="{28A0092B-C50C-407E-A947-70E740481C1C}">
                           <a14:useLocalDpi xmlns:a14="http://schemas.microsoft.com/office/drawing/2010/main" val="0"/>
@@ -22891,7 +22907,7 @@
                     </pic:cNvPicPr>
                   </pic:nvPicPr>
                   <pic:blipFill>
-                    <a:blip r:embed="rId25" cstate="screen">
+                    <a:blip r:embed="rId24" cstate="screen">
                       <a:extLst>
                         <a:ext uri="{28A0092B-C50C-407E-A947-70E740481C1C}">
                           <a14:useLocalDpi xmlns:a14="http://schemas.microsoft.com/office/drawing/2010/main" val="0"/>
@@ -23037,7 +23053,7 @@
                     </pic:cNvPicPr>
                   </pic:nvPicPr>
                   <pic:blipFill>
-                    <a:blip r:embed="rId26">
+                    <a:blip r:embed="rId25">
                       <a:extLst>
                         <a:ext uri="{28A0092B-C50C-407E-A947-70E740481C1C}">
                           <a14:useLocalDpi xmlns:a14="http://schemas.microsoft.com/office/drawing/2010/main" val="0"/>
@@ -23181,7 +23197,7 @@
                     </pic:cNvPicPr>
                   </pic:nvPicPr>
                   <pic:blipFill>
-                    <a:blip r:embed="rId27" cstate="screen">
+                    <a:blip r:embed="rId26" cstate="screen">
                       <a:extLst>
                         <a:ext uri="{28A0092B-C50C-407E-A947-70E740481C1C}">
                           <a14:useLocalDpi xmlns:a14="http://schemas.microsoft.com/office/drawing/2010/main" val="0"/>
@@ -23338,7 +23354,7 @@
                     </pic:cNvPicPr>
                   </pic:nvPicPr>
                   <pic:blipFill>
-                    <a:blip r:embed="rId28">
+                    <a:blip r:embed="rId27">
                       <a:extLst>
                         <a:ext uri="{28A0092B-C50C-407E-A947-70E740481C1C}">
                           <a14:useLocalDpi xmlns:a14="http://schemas.microsoft.com/office/drawing/2010/main" val="0"/>
@@ -23539,7 +23555,7 @@
                     </pic:cNvPicPr>
                   </pic:nvPicPr>
                   <pic:blipFill>
-                    <a:blip r:embed="rId29">
+                    <a:blip r:embed="rId28">
                       <a:extLst>
                         <a:ext uri="{28A0092B-C50C-407E-A947-70E740481C1C}">
                           <a14:useLocalDpi xmlns:a14="http://schemas.microsoft.com/office/drawing/2010/main" val="0"/>
@@ -23708,7 +23724,7 @@
                     </pic:cNvPicPr>
                   </pic:nvPicPr>
                   <pic:blipFill>
-                    <a:blip r:embed="rId30">
+                    <a:blip r:embed="rId29">
                       <a:extLst>
                         <a:ext uri="{28A0092B-C50C-407E-A947-70E740481C1C}">
                           <a14:useLocalDpi xmlns:a14="http://schemas.microsoft.com/office/drawing/2010/main" val="0"/>
@@ -23865,7 +23881,7 @@
                     </pic:cNvPicPr>
                   </pic:nvPicPr>
                   <pic:blipFill>
-                    <a:blip r:embed="rId31">
+                    <a:blip r:embed="rId30">
                       <a:extLst>
                         <a:ext uri="{28A0092B-C50C-407E-A947-70E740481C1C}">
                           <a14:useLocalDpi xmlns:a14="http://schemas.microsoft.com/office/drawing/2010/main" val="0"/>
@@ -24016,7 +24032,7 @@
                     </pic:cNvPicPr>
                   </pic:nvPicPr>
                   <pic:blipFill>
-                    <a:blip r:embed="rId32">
+                    <a:blip r:embed="rId31">
                       <a:extLst>
                         <a:ext uri="{28A0092B-C50C-407E-A947-70E740481C1C}">
                           <a14:useLocalDpi xmlns:a14="http://schemas.microsoft.com/office/drawing/2010/main" val="0"/>
@@ -24171,7 +24187,7 @@
                     </pic:cNvPicPr>
                   </pic:nvPicPr>
                   <pic:blipFill>
-                    <a:blip r:embed="rId33">
+                    <a:blip r:embed="rId32">
                       <a:extLst>
                         <a:ext uri="{28A0092B-C50C-407E-A947-70E740481C1C}">
                           <a14:useLocalDpi xmlns:a14="http://schemas.microsoft.com/office/drawing/2010/main" val="0"/>
@@ -24322,7 +24338,7 @@
                     </pic:cNvPicPr>
                   </pic:nvPicPr>
                   <pic:blipFill>
-                    <a:blip r:embed="rId34">
+                    <a:blip r:embed="rId33">
                       <a:extLst>
                         <a:ext uri="{28A0092B-C50C-407E-A947-70E740481C1C}">
                           <a14:useLocalDpi xmlns:a14="http://schemas.microsoft.com/office/drawing/2010/main" val="0"/>
@@ -24490,7 +24506,7 @@
                     </pic:cNvPicPr>
                   </pic:nvPicPr>
                   <pic:blipFill>
-                    <a:blip r:embed="rId35">
+                    <a:blip r:embed="rId34">
                       <a:extLst>
                         <a:ext uri="{28A0092B-C50C-407E-A947-70E740481C1C}">
                           <a14:useLocalDpi xmlns:a14="http://schemas.microsoft.com/office/drawing/2010/main" val="0"/>
@@ -24644,7 +24660,7 @@
                     </pic:cNvPicPr>
                   </pic:nvPicPr>
                   <pic:blipFill>
-                    <a:blip r:embed="rId36" cstate="screen">
+                    <a:blip r:embed="rId35" cstate="screen">
                       <a:extLst>
                         <a:ext uri="{28A0092B-C50C-407E-A947-70E740481C1C}">
                           <a14:useLocalDpi xmlns:a14="http://schemas.microsoft.com/office/drawing/2010/main" val="0"/>
@@ -24796,7 +24812,7 @@
                     </pic:cNvPicPr>
                   </pic:nvPicPr>
                   <pic:blipFill>
-                    <a:blip r:embed="rId37" cstate="screen">
+                    <a:blip r:embed="rId36" cstate="screen">
                       <a:extLst>
                         <a:ext uri="{28A0092B-C50C-407E-A947-70E740481C1C}">
                           <a14:useLocalDpi xmlns:a14="http://schemas.microsoft.com/office/drawing/2010/main" val="0"/>
@@ -24950,7 +24966,7 @@
                     </pic:cNvPicPr>
                   </pic:nvPicPr>
                   <pic:blipFill>
-                    <a:blip r:embed="rId38" cstate="screen">
+                    <a:blip r:embed="rId37" cstate="screen">
                       <a:extLst>
                         <a:ext uri="{28A0092B-C50C-407E-A947-70E740481C1C}">
                           <a14:useLocalDpi xmlns:a14="http://schemas.microsoft.com/office/drawing/2010/main" val="0"/>
@@ -25122,7 +25138,7 @@
                     </pic:cNvPicPr>
                   </pic:nvPicPr>
                   <pic:blipFill>
-                    <a:blip r:embed="rId39" cstate="screen">
+                    <a:blip r:embed="rId38" cstate="screen">
                       <a:extLst>
                         <a:ext uri="{28A0092B-C50C-407E-A947-70E740481C1C}">
                           <a14:useLocalDpi xmlns:a14="http://schemas.microsoft.com/office/drawing/2010/main" val="0"/>
@@ -25302,7 +25318,7 @@
                     </pic:cNvPicPr>
                   </pic:nvPicPr>
                   <pic:blipFill>
-                    <a:blip r:embed="rId40">
+                    <a:blip r:embed="rId39">
                       <a:extLst>
                         <a:ext uri="{28A0092B-C50C-407E-A947-70E740481C1C}">
                           <a14:useLocalDpi xmlns:a14="http://schemas.microsoft.com/office/drawing/2010/main" val="0"/>
@@ -25459,7 +25475,7 @@
                     </pic:cNvPicPr>
                   </pic:nvPicPr>
                   <pic:blipFill>
-                    <a:blip r:embed="rId41">
+                    <a:blip r:embed="rId40">
                       <a:extLst>
                         <a:ext uri="{28A0092B-C50C-407E-A947-70E740481C1C}">
                           <a14:useLocalDpi xmlns:a14="http://schemas.microsoft.com/office/drawing/2010/main" val="0"/>
@@ -25641,7 +25657,7 @@
                     </pic:cNvPicPr>
                   </pic:nvPicPr>
                   <pic:blipFill>
-                    <a:blip r:embed="rId42" cstate="screen">
+                    <a:blip r:embed="rId41" cstate="screen">
                       <a:extLst>
                         <a:ext uri="{28A0092B-C50C-407E-A947-70E740481C1C}">
                           <a14:useLocalDpi xmlns:a14="http://schemas.microsoft.com/office/drawing/2010/main" val="0"/>
@@ -37062,6 +37078,209 @@
                 <pic:pic xmlns:pic="http://schemas.openxmlformats.org/drawingml/2006/picture">
                   <pic:nvPicPr>
                     <pic:cNvPr id="0" name="Picture 1" descr="Figure 1"/>
+                    <pic:cNvPicPr>
+                      <a:picLocks noChangeAspect="1" noChangeArrowheads="1"/>
+                    </pic:cNvPicPr>
+                  </pic:nvPicPr>
+                  <pic:blipFill>
+                    <a:blip r:embed="rId42">
+                      <a:extLst>
+                        <a:ext uri="{28A0092B-C50C-407E-A947-70E740481C1C}">
+                          <a14:useLocalDpi xmlns:a14="http://schemas.microsoft.com/office/drawing/2010/main" val="0"/>
+                        </a:ext>
+                      </a:extLst>
+                    </a:blip>
+                    <a:srcRect/>
+                    <a:stretch>
+                      <a:fillRect/>
+                    </a:stretch>
+                  </pic:blipFill>
+                  <pic:spPr bwMode="auto">
+                    <a:xfrm>
+                      <a:off x="0" y="0"/>
+                      <a:ext cx="1423670" cy="1216025"/>
+                    </a:xfrm>
+                    <a:prstGeom prst="rect">
+                      <a:avLst/>
+                    </a:prstGeom>
+                    <a:noFill/>
+                    <a:ln>
+                      <a:noFill/>
+                    </a:ln>
+                  </pic:spPr>
+                </pic:pic>
+              </a:graphicData>
+            </a:graphic>
+          </wp:inline>
+        </w:drawing>
+      </w:r>
+    </w:p>
+    <w:p>
+      <w:pPr>
+        <w:pStyle w:val="Caption"/>
+        <w:jc w:val="center"/>
+        <w:rPr>
+          <w:rFonts w:asciiTheme="majorHAnsi" w:hAnsiTheme="majorHAnsi"/>
+          <w:color w:val="000000" w:themeColor="text1"/>
+          <w:sz w:val="24"/>
+          <w:szCs w:val="24"/>
+        </w:rPr>
+      </w:pPr>
+      <w:bookmarkStart w:id="48" w:name="_Toc369941476"/>
+      <w:r>
+        <w:rPr>
+          <w:rFonts w:asciiTheme="majorHAnsi" w:hAnsiTheme="majorHAnsi"/>
+          <w:color w:val="000000" w:themeColor="text1"/>
+          <w:sz w:val="24"/>
+          <w:szCs w:val="24"/>
+        </w:rPr>
+        <w:t xml:space="preserve">Figure </w:t>
+      </w:r>
+      <w:r>
+        <w:rPr>
+          <w:rFonts w:asciiTheme="majorHAnsi" w:hAnsiTheme="majorHAnsi"/>
+          <w:color w:val="000000" w:themeColor="text1"/>
+          <w:sz w:val="24"/>
+          <w:szCs w:val="24"/>
+        </w:rPr>
+        <w:fldChar w:fldCharType="begin"/>
+      </w:r>
+      <w:r>
+        <w:rPr>
+          <w:rFonts w:asciiTheme="majorHAnsi" w:hAnsiTheme="majorHAnsi"/>
+          <w:color w:val="000000" w:themeColor="text1"/>
+          <w:sz w:val="24"/>
+          <w:szCs w:val="24"/>
+        </w:rPr>
+        <w:instrText xml:space="preserve"> SEQ Figure \* ARABIC </w:instrText>
+      </w:r>
+      <w:r>
+        <w:rPr>
+          <w:rFonts w:asciiTheme="majorHAnsi" w:hAnsiTheme="majorHAnsi"/>
+          <w:color w:val="000000" w:themeColor="text1"/>
+          <w:sz w:val="24"/>
+          <w:szCs w:val="24"/>
+        </w:rPr>
+        <w:fldChar w:fldCharType="separate"/>
+      </w:r>
+      <w:r>
+        <w:rPr>
+          <w:rFonts w:asciiTheme="majorHAnsi" w:hAnsiTheme="majorHAnsi"/>
+          <w:noProof/>
+          <w:color w:val="000000" w:themeColor="text1"/>
+          <w:sz w:val="24"/>
+          <w:szCs w:val="24"/>
+        </w:rPr>
+        <w:t>28</w:t>
+      </w:r>
+      <w:r>
+        <w:rPr>
+          <w:rFonts w:asciiTheme="majorHAnsi" w:hAnsiTheme="majorHAnsi"/>
+          <w:color w:val="000000" w:themeColor="text1"/>
+          <w:sz w:val="24"/>
+          <w:szCs w:val="24"/>
+        </w:rPr>
+        <w:fldChar w:fldCharType="end"/>
+      </w:r>
+      <w:r>
+        <w:rPr>
+          <w:rFonts w:asciiTheme="majorHAnsi" w:hAnsiTheme="majorHAnsi"/>
+          <w:color w:val="000000" w:themeColor="text1"/>
+          <w:sz w:val="24"/>
+          <w:szCs w:val="24"/>
+        </w:rPr>
+        <w:t xml:space="preserve">: Example of </w:t>
+      </w:r>
+      <w:proofErr w:type="spellStart"/>
+      <w:r>
+        <w:rPr>
+          <w:rFonts w:asciiTheme="majorHAnsi" w:hAnsiTheme="majorHAnsi"/>
+          <w:color w:val="000000" w:themeColor="text1"/>
+          <w:sz w:val="24"/>
+          <w:szCs w:val="24"/>
+        </w:rPr>
+        <w:t>Haar</w:t>
+      </w:r>
+      <w:proofErr w:type="spellEnd"/>
+      <w:r>
+        <w:rPr>
+          <w:rFonts w:asciiTheme="majorHAnsi" w:hAnsiTheme="majorHAnsi"/>
+          <w:color w:val="000000" w:themeColor="text1"/>
+          <w:sz w:val="24"/>
+          <w:szCs w:val="24"/>
+        </w:rPr>
+        <w:t xml:space="preserve"> Future</w:t>
+      </w:r>
+      <w:bookmarkEnd w:id="48"/>
+    </w:p>
+    <w:p>
+      <w:pPr>
+        <w:ind w:left="1080"/>
+        <w:rPr>
+          <w:rFonts w:asciiTheme="majorHAnsi" w:hAnsiTheme="majorHAnsi"/>
+          <w:sz w:val="24"/>
+          <w:szCs w:val="24"/>
+        </w:rPr>
+      </w:pPr>
+      <w:r>
+        <w:rPr>
+          <w:rFonts w:asciiTheme="majorHAnsi" w:hAnsiTheme="majorHAnsi"/>
+          <w:sz w:val="24"/>
+          <w:szCs w:val="24"/>
+        </w:rPr>
+        <w:lastRenderedPageBreak/>
+        <w:t xml:space="preserve">The presence of a </w:t>
+      </w:r>
+      <w:proofErr w:type="spellStart"/>
+      <w:r>
+        <w:rPr>
+          <w:rFonts w:asciiTheme="majorHAnsi" w:hAnsiTheme="majorHAnsi"/>
+          <w:sz w:val="24"/>
+          <w:szCs w:val="24"/>
+        </w:rPr>
+        <w:t>Haar</w:t>
+      </w:r>
+      <w:proofErr w:type="spellEnd"/>
+      <w:r>
+        <w:rPr>
+          <w:rFonts w:asciiTheme="majorHAnsi" w:hAnsiTheme="majorHAnsi"/>
+          <w:sz w:val="24"/>
+          <w:szCs w:val="24"/>
+        </w:rPr>
+        <w:t xml:space="preserve"> feature is determined by subtracting the average dark-region pixel value from the average light-region pixel value. If the difference is above a threshold (set during learning), that feature is said to be present.</w:t>
+      </w:r>
+    </w:p>
+    <w:p>
+      <w:pPr>
+        <w:keepNext/>
+        <w:ind w:left="1080"/>
+        <w:jc w:val="center"/>
+        <w:rPr>
+          <w:rFonts w:asciiTheme="majorHAnsi" w:hAnsiTheme="majorHAnsi"/>
+          <w:sz w:val="24"/>
+          <w:szCs w:val="24"/>
+        </w:rPr>
+      </w:pPr>
+      <w:r>
+        <w:rPr>
+          <w:rFonts w:asciiTheme="majorHAnsi" w:hAnsiTheme="majorHAnsi"/>
+          <w:noProof/>
+          <w:sz w:val="24"/>
+          <w:szCs w:val="24"/>
+        </w:rPr>
+        <w:drawing>
+          <wp:inline distT="0" distB="0" distL="0" distR="0" wp14:anchorId="261A8FC2" wp14:editId="6409CF94">
+            <wp:extent cx="1423670" cy="1216025"/>
+            <wp:effectExtent l="0" t="0" r="0" b="0"/>
+            <wp:docPr id="29" name="Picture 29" descr="Figure 4"/>
+            <wp:cNvGraphicFramePr>
+              <a:graphicFrameLocks xmlns:a="http://schemas.openxmlformats.org/drawingml/2006/main" noChangeAspect="1"/>
+            </wp:cNvGraphicFramePr>
+            <a:graphic xmlns:a="http://schemas.openxmlformats.org/drawingml/2006/main">
+              <a:graphicData uri="http://schemas.openxmlformats.org/drawingml/2006/picture">
+                <pic:pic xmlns:pic="http://schemas.openxmlformats.org/drawingml/2006/picture">
+                  <pic:nvPicPr>
+                    <pic:cNvPr id="0" name="Picture 3" descr="Figure 4"/>
                     <pic:cNvPicPr>
                       <a:picLocks noChangeAspect="1" noChangeArrowheads="1"/>
                     </pic:cNvPicPr>
@@ -37110,209 +37329,6 @@
           <w:szCs w:val="24"/>
         </w:rPr>
       </w:pPr>
-      <w:bookmarkStart w:id="48" w:name="_Toc369941476"/>
-      <w:r>
-        <w:rPr>
-          <w:rFonts w:asciiTheme="majorHAnsi" w:hAnsiTheme="majorHAnsi"/>
-          <w:color w:val="000000" w:themeColor="text1"/>
-          <w:sz w:val="24"/>
-          <w:szCs w:val="24"/>
-        </w:rPr>
-        <w:t xml:space="preserve">Figure </w:t>
-      </w:r>
-      <w:r>
-        <w:rPr>
-          <w:rFonts w:asciiTheme="majorHAnsi" w:hAnsiTheme="majorHAnsi"/>
-          <w:color w:val="000000" w:themeColor="text1"/>
-          <w:sz w:val="24"/>
-          <w:szCs w:val="24"/>
-        </w:rPr>
-        <w:fldChar w:fldCharType="begin"/>
-      </w:r>
-      <w:r>
-        <w:rPr>
-          <w:rFonts w:asciiTheme="majorHAnsi" w:hAnsiTheme="majorHAnsi"/>
-          <w:color w:val="000000" w:themeColor="text1"/>
-          <w:sz w:val="24"/>
-          <w:szCs w:val="24"/>
-        </w:rPr>
-        <w:instrText xml:space="preserve"> SEQ Figure \* ARABIC </w:instrText>
-      </w:r>
-      <w:r>
-        <w:rPr>
-          <w:rFonts w:asciiTheme="majorHAnsi" w:hAnsiTheme="majorHAnsi"/>
-          <w:color w:val="000000" w:themeColor="text1"/>
-          <w:sz w:val="24"/>
-          <w:szCs w:val="24"/>
-        </w:rPr>
-        <w:fldChar w:fldCharType="separate"/>
-      </w:r>
-      <w:r>
-        <w:rPr>
-          <w:rFonts w:asciiTheme="majorHAnsi" w:hAnsiTheme="majorHAnsi"/>
-          <w:noProof/>
-          <w:color w:val="000000" w:themeColor="text1"/>
-          <w:sz w:val="24"/>
-          <w:szCs w:val="24"/>
-        </w:rPr>
-        <w:t>28</w:t>
-      </w:r>
-      <w:r>
-        <w:rPr>
-          <w:rFonts w:asciiTheme="majorHAnsi" w:hAnsiTheme="majorHAnsi"/>
-          <w:color w:val="000000" w:themeColor="text1"/>
-          <w:sz w:val="24"/>
-          <w:szCs w:val="24"/>
-        </w:rPr>
-        <w:fldChar w:fldCharType="end"/>
-      </w:r>
-      <w:r>
-        <w:rPr>
-          <w:rFonts w:asciiTheme="majorHAnsi" w:hAnsiTheme="majorHAnsi"/>
-          <w:color w:val="000000" w:themeColor="text1"/>
-          <w:sz w:val="24"/>
-          <w:szCs w:val="24"/>
-        </w:rPr>
-        <w:t xml:space="preserve">: Example of </w:t>
-      </w:r>
-      <w:proofErr w:type="spellStart"/>
-      <w:r>
-        <w:rPr>
-          <w:rFonts w:asciiTheme="majorHAnsi" w:hAnsiTheme="majorHAnsi"/>
-          <w:color w:val="000000" w:themeColor="text1"/>
-          <w:sz w:val="24"/>
-          <w:szCs w:val="24"/>
-        </w:rPr>
-        <w:t>Haar</w:t>
-      </w:r>
-      <w:proofErr w:type="spellEnd"/>
-      <w:r>
-        <w:rPr>
-          <w:rFonts w:asciiTheme="majorHAnsi" w:hAnsiTheme="majorHAnsi"/>
-          <w:color w:val="000000" w:themeColor="text1"/>
-          <w:sz w:val="24"/>
-          <w:szCs w:val="24"/>
-        </w:rPr>
-        <w:t xml:space="preserve"> Future</w:t>
-      </w:r>
-      <w:bookmarkEnd w:id="48"/>
-    </w:p>
-    <w:p>
-      <w:pPr>
-        <w:ind w:left="1080"/>
-        <w:rPr>
-          <w:rFonts w:asciiTheme="majorHAnsi" w:hAnsiTheme="majorHAnsi"/>
-          <w:sz w:val="24"/>
-          <w:szCs w:val="24"/>
-        </w:rPr>
-      </w:pPr>
-      <w:r>
-        <w:rPr>
-          <w:rFonts w:asciiTheme="majorHAnsi" w:hAnsiTheme="majorHAnsi"/>
-          <w:sz w:val="24"/>
-          <w:szCs w:val="24"/>
-        </w:rPr>
-        <w:lastRenderedPageBreak/>
-        <w:t xml:space="preserve">The presence of a </w:t>
-      </w:r>
-      <w:proofErr w:type="spellStart"/>
-      <w:r>
-        <w:rPr>
-          <w:rFonts w:asciiTheme="majorHAnsi" w:hAnsiTheme="majorHAnsi"/>
-          <w:sz w:val="24"/>
-          <w:szCs w:val="24"/>
-        </w:rPr>
-        <w:t>Haar</w:t>
-      </w:r>
-      <w:proofErr w:type="spellEnd"/>
-      <w:r>
-        <w:rPr>
-          <w:rFonts w:asciiTheme="majorHAnsi" w:hAnsiTheme="majorHAnsi"/>
-          <w:sz w:val="24"/>
-          <w:szCs w:val="24"/>
-        </w:rPr>
-        <w:t xml:space="preserve"> feature is determined by subtracting the average dark-region pixel value from the average light-region pixel value. If the difference is above a threshold (set during learning), that feature is said to be present.</w:t>
-      </w:r>
-    </w:p>
-    <w:p>
-      <w:pPr>
-        <w:keepNext/>
-        <w:ind w:left="1080"/>
-        <w:jc w:val="center"/>
-        <w:rPr>
-          <w:rFonts w:asciiTheme="majorHAnsi" w:hAnsiTheme="majorHAnsi"/>
-          <w:sz w:val="24"/>
-          <w:szCs w:val="24"/>
-        </w:rPr>
-      </w:pPr>
-      <w:r>
-        <w:rPr>
-          <w:rFonts w:asciiTheme="majorHAnsi" w:hAnsiTheme="majorHAnsi"/>
-          <w:noProof/>
-          <w:sz w:val="24"/>
-          <w:szCs w:val="24"/>
-        </w:rPr>
-        <w:drawing>
-          <wp:inline distT="0" distB="0" distL="0" distR="0" wp14:anchorId="261A8FC2" wp14:editId="6409CF94">
-            <wp:extent cx="1423670" cy="1216025"/>
-            <wp:effectExtent l="0" t="0" r="0" b="0"/>
-            <wp:docPr id="29" name="Picture 29" descr="Figure 4"/>
-            <wp:cNvGraphicFramePr>
-              <a:graphicFrameLocks xmlns:a="http://schemas.openxmlformats.org/drawingml/2006/main" noChangeAspect="1"/>
-            </wp:cNvGraphicFramePr>
-            <a:graphic xmlns:a="http://schemas.openxmlformats.org/drawingml/2006/main">
-              <a:graphicData uri="http://schemas.openxmlformats.org/drawingml/2006/picture">
-                <pic:pic xmlns:pic="http://schemas.openxmlformats.org/drawingml/2006/picture">
-                  <pic:nvPicPr>
-                    <pic:cNvPr id="0" name="Picture 3" descr="Figure 4"/>
-                    <pic:cNvPicPr>
-                      <a:picLocks noChangeAspect="1" noChangeArrowheads="1"/>
-                    </pic:cNvPicPr>
-                  </pic:nvPicPr>
-                  <pic:blipFill>
-                    <a:blip r:embed="rId44">
-                      <a:extLst>
-                        <a:ext uri="{28A0092B-C50C-407E-A947-70E740481C1C}">
-                          <a14:useLocalDpi xmlns:a14="http://schemas.microsoft.com/office/drawing/2010/main" val="0"/>
-                        </a:ext>
-                      </a:extLst>
-                    </a:blip>
-                    <a:srcRect/>
-                    <a:stretch>
-                      <a:fillRect/>
-                    </a:stretch>
-                  </pic:blipFill>
-                  <pic:spPr bwMode="auto">
-                    <a:xfrm>
-                      <a:off x="0" y="0"/>
-                      <a:ext cx="1423670" cy="1216025"/>
-                    </a:xfrm>
-                    <a:prstGeom prst="rect">
-                      <a:avLst/>
-                    </a:prstGeom>
-                    <a:noFill/>
-                    <a:ln>
-                      <a:noFill/>
-                    </a:ln>
-                  </pic:spPr>
-                </pic:pic>
-              </a:graphicData>
-            </a:graphic>
-          </wp:inline>
-        </w:drawing>
-      </w:r>
-    </w:p>
-    <w:p>
-      <w:pPr>
-        <w:pStyle w:val="Caption"/>
-        <w:jc w:val="center"/>
-        <w:rPr>
-          <w:rFonts w:asciiTheme="majorHAnsi" w:hAnsiTheme="majorHAnsi"/>
-          <w:color w:val="000000" w:themeColor="text1"/>
-          <w:sz w:val="24"/>
-          <w:szCs w:val="24"/>
-        </w:rPr>
-      </w:pPr>
       <w:bookmarkStart w:id="49" w:name="_Toc369941477"/>
       <w:r>
         <w:rPr>
@@ -37507,7 +37523,7 @@
                     </pic:cNvPicPr>
                   </pic:nvPicPr>
                   <pic:blipFill>
-                    <a:blip r:embed="rId45">
+                    <a:blip r:embed="rId44">
                       <a:extLst>
                         <a:ext uri="{28A0092B-C50C-407E-A947-70E740481C1C}">
                           <a14:useLocalDpi xmlns:a14="http://schemas.microsoft.com/office/drawing/2010/main" val="0"/>
@@ -37889,7 +37905,7 @@
                     </pic:cNvPicPr>
                   </pic:nvPicPr>
                   <pic:blipFill>
-                    <a:blip r:embed="rId46">
+                    <a:blip r:embed="rId45">
                       <a:extLst>
                         <a:ext uri="{28A0092B-C50C-407E-A947-70E740481C1C}">
                           <a14:useLocalDpi xmlns:a14="http://schemas.microsoft.com/office/drawing/2010/main" val="0"/>
@@ -38088,7 +38104,7 @@
         </w:rPr>
         <w:t xml:space="preserve">Reference: </w:t>
       </w:r>
-      <w:hyperlink r:id="rId47" w:history="1">
+      <w:hyperlink r:id="rId46" w:history="1">
         <w:r>
           <w:rPr>
             <w:rStyle w:val="Hyperlink"/>
@@ -38321,7 +38337,7 @@
                     </pic:cNvPicPr>
                   </pic:nvPicPr>
                   <pic:blipFill>
-                    <a:blip r:embed="rId48" cstate="screen">
+                    <a:blip r:embed="rId47" cstate="screen">
                       <a:extLst>
                         <a:ext uri="{28A0092B-C50C-407E-A947-70E740481C1C}">
                           <a14:useLocalDpi xmlns:a14="http://schemas.microsoft.com/office/drawing/2010/main" val="0"/>
@@ -38767,7 +38783,7 @@
         </w:rPr>
         <w:t xml:space="preserve">References: </w:t>
       </w:r>
-      <w:hyperlink r:id="rId49" w:history="1">
+      <w:hyperlink r:id="rId48" w:history="1">
         <w:r>
           <w:rPr>
             <w:rStyle w:val="Hyperlink"/>
@@ -38892,7 +38908,7 @@
         </w:rPr>
         <w:t xml:space="preserve"> (</w:t>
       </w:r>
-      <w:hyperlink r:id="rId50" w:history="1">
+      <w:hyperlink r:id="rId49" w:history="1">
         <w:r>
           <w:rPr>
             <w:rStyle w:val="Hyperlink"/>
@@ -38903,7 +38919,7 @@
           <w:t>http://</w:t>
         </w:r>
       </w:hyperlink>
-      <w:hyperlink r:id="rId51" w:history="1">
+      <w:hyperlink r:id="rId50" w:history="1">
         <w:r>
           <w:rPr>
             <w:rStyle w:val="Hyperlink"/>
@@ -40286,7 +40302,7 @@
         </w:rPr>
         <w:t xml:space="preserve">Reference: </w:t>
       </w:r>
-      <w:hyperlink r:id="rId52" w:history="1">
+      <w:hyperlink r:id="rId51" w:history="1">
         <w:r>
           <w:rPr>
             <w:rStyle w:val="Hyperlink"/>
@@ -40307,7 +40323,7 @@
         </w:rPr>
         <w:t xml:space="preserve">, </w:t>
       </w:r>
-      <w:hyperlink r:id="rId53" w:history="1">
+      <w:hyperlink r:id="rId52" w:history="1">
         <w:r>
           <w:rPr>
             <w:rStyle w:val="Hyperlink"/>
@@ -40349,7 +40365,7 @@
                     </pic:cNvPicPr>
                   </pic:nvPicPr>
                   <pic:blipFill>
-                    <a:blip r:embed="rId54">
+                    <a:blip r:embed="rId53">
                       <a:extLst>
                         <a:ext uri="{28A0092B-C50C-407E-A947-70E740481C1C}">
                           <a14:useLocalDpi xmlns:a14="http://schemas.microsoft.com/office/drawing/2010/main" val="0"/>
@@ -40515,13 +40531,7 @@
       <w:rPr>
         <w:rFonts w:asciiTheme="majorHAnsi" w:eastAsiaTheme="majorEastAsia" w:hAnsiTheme="majorHAnsi" w:cstheme="majorBidi"/>
       </w:rPr>
-      <w:t>The Traffic Sign Recognition and Training</w:t>
-    </w:r>
-    <w:r>
-      <w:rPr>
-        <w:rFonts w:asciiTheme="majorHAnsi" w:eastAsiaTheme="majorEastAsia" w:hAnsiTheme="majorHAnsi" w:cstheme="majorBidi"/>
-      </w:rPr>
-      <w:t xml:space="preserve"> </w:t>
+      <w:t xml:space="preserve">The Traffic Sign Recognition and Training </w:t>
     </w:r>
     <w:r>
       <w:rPr>
@@ -40555,7 +40565,7 @@
         <w:rFonts w:asciiTheme="majorHAnsi" w:eastAsiaTheme="majorEastAsia" w:hAnsiTheme="majorHAnsi" w:cstheme="majorBidi"/>
         <w:noProof/>
       </w:rPr>
-      <w:t>21</w:t>
+      <w:t>17</w:t>
     </w:r>
     <w:r>
       <w:rPr>
@@ -50639,7 +50649,6 @@
   <w:style w:type="character" w:default="1" w:styleId="DefaultParagraphFont">
     <w:name w:val="Default Paragraph Font"/>
     <w:uiPriority w:val="1"/>
-    <w:semiHidden/>
     <w:unhideWhenUsed/>
   </w:style>
   <w:style w:type="table" w:default="1" w:styleId="TableNormal">
@@ -51520,6 +51529,18 @@
     <w:rPr>
       <w:rFonts w:eastAsiaTheme="minorEastAsia"/>
       <w:lang w:eastAsia="zh-CN"/>
+    </w:rPr>
+  </w:style>
+  <w:style w:type="character" w:styleId="FollowedHyperlink">
+    <w:name w:val="FollowedHyperlink"/>
+    <w:basedOn w:val="DefaultParagraphFont"/>
+    <w:uiPriority w:val="99"/>
+    <w:semiHidden/>
+    <w:unhideWhenUsed/>
+    <w:rsid w:val="004708E1"/>
+    <w:rPr>
+      <w:color w:val="800080" w:themeColor="followedHyperlink"/>
+      <w:u w:val="single"/>
     </w:rPr>
   </w:style>
 </w:styles>
@@ -51831,7 +51852,7 @@
 </file>
 
 <file path=customXml/itemProps1.xml><?xml version="1.0" encoding="utf-8"?>
-<ds:datastoreItem xmlns:ds="http://schemas.openxmlformats.org/officeDocument/2006/customXml" ds:itemID="{2D52934B-FFF5-49E0-BE71-AA744880C2E0}">
+<ds:datastoreItem xmlns:ds="http://schemas.openxmlformats.org/officeDocument/2006/customXml" ds:itemID="{1B897FB1-BFA7-47BA-839E-0645F9671E46}">
   <ds:schemaRefs>
     <ds:schemaRef ds:uri="http://schemas.openxmlformats.org/officeDocument/2006/bibliography"/>
   </ds:schemaRefs>
@@ -51839,7 +51860,7 @@
 </file>
 
 <file path=customXml/itemProps2.xml><?xml version="1.0" encoding="utf-8"?>
-<ds:datastoreItem xmlns:ds="http://schemas.openxmlformats.org/officeDocument/2006/customXml" ds:itemID="{3078B165-6D88-407F-94D9-F4A6F7D4ED00}">
+<ds:datastoreItem xmlns:ds="http://schemas.openxmlformats.org/officeDocument/2006/customXml" ds:itemID="{83B19D1F-3647-48E2-B1AD-C212888F4E46}">
   <ds:schemaRefs>
     <ds:schemaRef ds:uri="http://schemas.openxmlformats.org/officeDocument/2006/bibliography"/>
   </ds:schemaRefs>
@@ -51847,7 +51868,7 @@
 </file>
 
 <file path=customXml/itemProps3.xml><?xml version="1.0" encoding="utf-8"?>
-<ds:datastoreItem xmlns:ds="http://schemas.openxmlformats.org/officeDocument/2006/customXml" ds:itemID="{4C0FC27B-CD11-4871-BE10-D7DBE9C4FCE6}">
+<ds:datastoreItem xmlns:ds="http://schemas.openxmlformats.org/officeDocument/2006/customXml" ds:itemID="{C1A8CC0D-9A06-481E-BF53-6EF4C6CE6EDC}">
   <ds:schemaRefs>
     <ds:schemaRef ds:uri="http://schemas.openxmlformats.org/officeDocument/2006/bibliography"/>
   </ds:schemaRefs>
@@ -51855,7 +51876,7 @@
 </file>
 
 <file path=customXml/itemProps4.xml><?xml version="1.0" encoding="utf-8"?>
-<ds:datastoreItem xmlns:ds="http://schemas.openxmlformats.org/officeDocument/2006/customXml" ds:itemID="{E771FEB7-4710-430A-875A-7AB95D206309}">
+<ds:datastoreItem xmlns:ds="http://schemas.openxmlformats.org/officeDocument/2006/customXml" ds:itemID="{0EA69076-C817-4FD3-8384-814612045C81}">
   <ds:schemaRefs>
     <ds:schemaRef ds:uri="http://schemas.openxmlformats.org/officeDocument/2006/bibliography"/>
   </ds:schemaRefs>
@@ -51863,7 +51884,7 @@
 </file>
 
 <file path=customXml/itemProps5.xml><?xml version="1.0" encoding="utf-8"?>
-<ds:datastoreItem xmlns:ds="http://schemas.openxmlformats.org/officeDocument/2006/customXml" ds:itemID="{C2FAB129-800A-4FD9-8511-884B9591AF38}">
+<ds:datastoreItem xmlns:ds="http://schemas.openxmlformats.org/officeDocument/2006/customXml" ds:itemID="{94E29AC9-914B-4A29-BA8E-C894A64B646A}">
   <ds:schemaRefs>
     <ds:schemaRef ds:uri="http://schemas.openxmlformats.org/officeDocument/2006/bibliography"/>
   </ds:schemaRefs>

</xml_diff>